<commit_message>
Latest version without XLST files.
</commit_message>
<xml_diff>
--- a/templates/style.docx
+++ b/templates/style.docx
@@ -286,7 +286,12 @@
       <w:bookmarkStart w:id="1" w:name="h.sw7h61hf3sxv" w:colFirst="0" w:colLast="0"/>
       <w:bookmarkEnd w:id="1"/>
       <w:r>
-        <w:t>H2</w:t>
+        <w:t>H</w:t>
+      </w:r>
+      <w:bookmarkStart w:id="2" w:name="_GoBack"/>
+      <w:bookmarkEnd w:id="2"/>
+      <w:r>
+        <w:t>2</w:t>
       </w:r>
     </w:p>
     <w:p>
@@ -299,8 +304,8 @@
         <w:pStyle w:val="Heading3"/>
         <w:contextualSpacing w:val="0"/>
       </w:pPr>
-      <w:bookmarkStart w:id="2" w:name="h.n1q1sdwfxs9t" w:colFirst="0" w:colLast="0"/>
-      <w:bookmarkEnd w:id="2"/>
+      <w:bookmarkStart w:id="3" w:name="h.n1q1sdwfxs9t" w:colFirst="0" w:colLast="0"/>
+      <w:bookmarkEnd w:id="3"/>
       <w:r>
         <w:t>H3</w:t>
       </w:r>
@@ -315,8 +320,8 @@
         <w:pStyle w:val="Heading4"/>
         <w:contextualSpacing w:val="0"/>
       </w:pPr>
-      <w:bookmarkStart w:id="3" w:name="h.p3nxwtqajv1l" w:colFirst="0" w:colLast="0"/>
-      <w:bookmarkEnd w:id="3"/>
+      <w:bookmarkStart w:id="4" w:name="h.p3nxwtqajv1l" w:colFirst="0" w:colLast="0"/>
+      <w:bookmarkEnd w:id="4"/>
       <w:r>
         <w:t>H4</w:t>
       </w:r>
@@ -331,8 +336,8 @@
         <w:pStyle w:val="Heading5"/>
         <w:contextualSpacing w:val="0"/>
       </w:pPr>
-      <w:bookmarkStart w:id="4" w:name="h.lferyyh5v2ql" w:colFirst="0" w:colLast="0"/>
-      <w:bookmarkEnd w:id="4"/>
+      <w:bookmarkStart w:id="5" w:name="h.lferyyh5v2ql" w:colFirst="0" w:colLast="0"/>
+      <w:bookmarkEnd w:id="5"/>
       <w:r>
         <w:t>H5</w:t>
       </w:r>
@@ -347,8 +352,8 @@
         <w:pStyle w:val="Heading6"/>
         <w:contextualSpacing w:val="0"/>
       </w:pPr>
-      <w:bookmarkStart w:id="5" w:name="h.tbk389vptizm" w:colFirst="0" w:colLast="0"/>
-      <w:bookmarkEnd w:id="5"/>
+      <w:bookmarkStart w:id="6" w:name="h.tbk389vptizm" w:colFirst="0" w:colLast="0"/>
+      <w:bookmarkEnd w:id="6"/>
       <w:r>
         <w:t>H6</w:t>
       </w:r>
@@ -363,8 +368,8 @@
         <w:pStyle w:val="Subtitle"/>
         <w:contextualSpacing w:val="0"/>
       </w:pPr>
-      <w:bookmarkStart w:id="6" w:name="h.679ddznptj5r" w:colFirst="0" w:colLast="0"/>
-      <w:bookmarkEnd w:id="6"/>
+      <w:bookmarkStart w:id="7" w:name="h.679ddznptj5r" w:colFirst="0" w:colLast="0"/>
+      <w:bookmarkEnd w:id="7"/>
     </w:p>
     <w:p>
       <w:r>
@@ -524,14 +529,27 @@
       <w:r>
         <w:t xml:space="preserve">Figure </w:t>
       </w:r>
-      <w:fldSimple w:instr=" SEQ Figure \* ARABIC ">
-        <w:r>
-          <w:rPr>
-            <w:noProof/>
-          </w:rPr>
-          <w:t>1</w:t>
-        </w:r>
-      </w:fldSimple>
+      <w:r>
+        <w:fldChar w:fldCharType="begin"/>
+      </w:r>
+      <w:r>
+        <w:instrText xml:space="preserve"> SEQ Figure \* ARABIC </w:instrText>
+      </w:r>
+      <w:r>
+        <w:fldChar w:fldCharType="separate"/>
+      </w:r>
+      <w:r>
+        <w:rPr>
+          <w:noProof/>
+        </w:rPr>
+        <w:t>1</w:t>
+      </w:r>
+      <w:r>
+        <w:rPr>
+          <w:noProof/>
+        </w:rPr>
+        <w:fldChar w:fldCharType="end"/>
+      </w:r>
       <w:r>
         <w:rPr>
           <w:noProof/>
@@ -605,14 +623,27 @@
       <w:r>
         <w:t xml:space="preserve">Photo </w:t>
       </w:r>
-      <w:fldSimple w:instr=" SEQ Photo \* ARABIC ">
-        <w:r>
-          <w:rPr>
-            <w:noProof/>
-          </w:rPr>
-          <w:t>1</w:t>
-        </w:r>
-      </w:fldSimple>
+      <w:r>
+        <w:fldChar w:fldCharType="begin"/>
+      </w:r>
+      <w:r>
+        <w:instrText xml:space="preserve"> SEQ Photo \* ARABIC </w:instrText>
+      </w:r>
+      <w:r>
+        <w:fldChar w:fldCharType="separate"/>
+      </w:r>
+      <w:r>
+        <w:rPr>
+          <w:noProof/>
+        </w:rPr>
+        <w:t>1</w:t>
+      </w:r>
+      <w:r>
+        <w:rPr>
+          <w:noProof/>
+        </w:rPr>
+        <w:fldChar w:fldCharType="end"/>
+      </w:r>
       <w:r>
         <w:t>: some caption</w:t>
       </w:r>
@@ -673,14 +704,27 @@
       <w:r>
         <w:t xml:space="preserve">Table </w:t>
       </w:r>
-      <w:fldSimple w:instr=" SEQ Table \* ARABIC ">
-        <w:r>
-          <w:rPr>
-            <w:noProof/>
-          </w:rPr>
-          <w:t>1</w:t>
-        </w:r>
-      </w:fldSimple>
+      <w:r>
+        <w:fldChar w:fldCharType="begin"/>
+      </w:r>
+      <w:r>
+        <w:instrText xml:space="preserve"> SEQ Table \* ARABIC </w:instrText>
+      </w:r>
+      <w:r>
+        <w:fldChar w:fldCharType="separate"/>
+      </w:r>
+      <w:r>
+        <w:rPr>
+          <w:noProof/>
+        </w:rPr>
+        <w:t>1</w:t>
+      </w:r>
+      <w:r>
+        <w:rPr>
+          <w:noProof/>
+        </w:rPr>
+        <w:fldChar w:fldCharType="end"/>
+      </w:r>
       <w:r>
         <w:t xml:space="preserve"> : Some caption</w:t>
       </w:r>
@@ -720,14 +764,27 @@
       <w:r>
         <w:t xml:space="preserve">Equation </w:t>
       </w:r>
-      <w:fldSimple w:instr=" SEQ Equation \* ARABIC ">
-        <w:r>
-          <w:rPr>
-            <w:noProof/>
-          </w:rPr>
-          <w:t>1</w:t>
-        </w:r>
-      </w:fldSimple>
+      <w:r>
+        <w:fldChar w:fldCharType="begin"/>
+      </w:r>
+      <w:r>
+        <w:instrText xml:space="preserve"> SEQ Equation \* ARABIC </w:instrText>
+      </w:r>
+      <w:r>
+        <w:fldChar w:fldCharType="separate"/>
+      </w:r>
+      <w:r>
+        <w:rPr>
+          <w:noProof/>
+        </w:rPr>
+        <w:t>1</w:t>
+      </w:r>
+      <w:r>
+        <w:rPr>
+          <w:noProof/>
+        </w:rPr>
+        <w:fldChar w:fldCharType="end"/>
+      </w:r>
       <w:r>
         <w:t xml:space="preserve"> : Some caption</w:t>
       </w:r>
@@ -815,8 +872,6 @@
       <w:r>
         <w:t xml:space="preserve"> link.</w:t>
       </w:r>
-      <w:bookmarkStart w:id="7" w:name="_GoBack"/>
-      <w:bookmarkEnd w:id="7"/>
     </w:p>
     <w:sectPr>
       <w:pgSz w:w="11900" w:h="16840"/>
@@ -2505,6 +2560,7 @@
     <w:rsid w:val="002F30B1"/>
     <w:rsid w:val="004906C0"/>
     <w:rsid w:val="0053468D"/>
+    <w:rsid w:val="005D638F"/>
     <w:rsid w:val="005E6E81"/>
     <w:rsid w:val="00950B0C"/>
     <w:rsid w:val="009A4640"/>
@@ -3337,7 +3393,7 @@
 </file>
 
 <file path=customXml/itemProps2.xml><?xml version="1.0" encoding="utf-8"?>
-<ds:datastoreItem xmlns:ds="http://schemas.openxmlformats.org/officeDocument/2006/customXml" ds:itemID="{726C8D1C-578A-4BEC-9DFA-90979EA155E6}">
+<ds:datastoreItem xmlns:ds="http://schemas.openxmlformats.org/officeDocument/2006/customXml" ds:itemID="{D2745D6A-BACD-4FCF-A483-9C7BDFF028E4}">
   <ds:schemaRefs>
     <ds:schemaRef ds:uri="http://schemas.openxmlformats.org/officeDocument/2006/bibliography"/>
   </ds:schemaRefs>

</xml_diff>